<commit_message>
Fixed #330 Bookmarks not supported in template construct.
</commit_message>
<xml_diff>
--- a/tests/org.obeonetwork.m2doc.tests/resources/userDoc/inlinedUserContent/inlinedUserContent-expected-generation.docx
+++ b/tests/org.obeonetwork.m2doc.tests/resources/userDoc/inlinedUserContent/inlinedUserContent-expected-generation.docx
@@ -22,6 +22,7 @@
         </w:rPr>
         <w:t xml:space="preserve">Custom </w:t>
       </w:r>
+      <w:proofErr w:type="spellStart"/>
       <w:r>
         <w:rPr>
           <w:rStyle w:val="lev"/>
@@ -29,6 +30,7 @@
         </w:rPr>
         <w:t>text</w:t>
       </w:r>
+      <w:proofErr w:type="spellEnd"/>
       <w:r>
         <w:rPr>
           <w:rStyle w:val="lev"/>
@@ -36,6 +38,7 @@
         </w:rPr>
         <w:t xml:space="preserve"> </w:t>
       </w:r>
+      <w:proofErr w:type="spellStart"/>
       <w:r>
         <w:rPr>
           <w:rStyle w:val="lev"/>
@@ -43,6 +46,7 @@
         </w:rPr>
         <w:t>should</w:t>
       </w:r>
+      <w:proofErr w:type="spellEnd"/>
       <w:r>
         <w:rPr>
           <w:rStyle w:val="lev"/>
@@ -50,6 +54,7 @@
         </w:rPr>
         <w:t xml:space="preserve"> </w:t>
       </w:r>
+      <w:proofErr w:type="spellStart"/>
       <w:r>
         <w:rPr>
           <w:rStyle w:val="lev"/>
@@ -57,6 +62,7 @@
         </w:rPr>
         <w:t>be</w:t>
       </w:r>
+      <w:proofErr w:type="spellEnd"/>
       <w:r>
         <w:rPr>
           <w:rStyle w:val="lev"/>
@@ -64,6 +70,7 @@
         </w:rPr>
         <w:t xml:space="preserve"> </w:t>
       </w:r>
+      <w:proofErr w:type="spellStart"/>
       <w:r>
         <w:rPr>
           <w:rStyle w:val="lev"/>
@@ -71,6 +78,7 @@
         </w:rPr>
         <w:t>protected</w:t>
       </w:r>
+      <w:proofErr w:type="spellEnd"/>
       <w:r>
         <w:rPr>
           <w:rStyle w:val="lev"/>
@@ -78,7 +86,15 @@
         </w:rPr>
         <w:t>.</w:t>
       </w:r>
-      <w:fldSimple w:instr="m:endusercontent"/>
+      <w:r>
+        <w:fldChar w:fldCharType="begin"/>
+      </w:r>
+      <w:r>
+        <w:instrText>m:endusercontent</w:instrText>
+      </w:r>
+      <w:r>
+        <w:fldChar w:fldCharType="end"/>
+      </w:r>
     </w:p>
     <w:p>
       <w:r>

</xml_diff>

<commit_message>
Fixed UserContent copy to use low level xml structure.
</commit_message>
<xml_diff>
--- a/tests/org.obeonetwork.m2doc.tests/resources/userDoc/inlinedUserContent/inlinedUserContent-expected-generation.docx
+++ b/tests/org.obeonetwork.m2doc.tests/resources/userDoc/inlinedUserContent/inlinedUserContent-expected-generation.docx
@@ -16,6 +16,9 @@
     <w:p>
       <w:fldSimple w:instr="m:usercontent zone1"/>
       <w:r>
+        <w:fldChar w:fldCharType="end"/>
+      </w:r>
+      <w:r>
         <w:rPr>
           <w:rStyle w:val="lev"/>
           <w:color w:val="00B050"/>
@@ -86,15 +89,7 @@
         </w:rPr>
         <w:t>.</w:t>
       </w:r>
-      <w:r>
-        <w:fldChar w:fldCharType="begin"/>
-      </w:r>
-      <w:r>
-        <w:instrText>m:endusercontent</w:instrText>
-      </w:r>
-      <w:r>
-        <w:fldChar w:fldCharType="end"/>
-      </w:r>
+      <w:fldSimple w:instr="m:endusercontent"/>
     </w:p>
     <w:p>
       <w:r>

</xml_diff>